<commit_message>
Word footer & header, short hand for block, Excel sheet name checks
</commit_message>
<xml_diff>
--- a/src/demo/zxxt_demo_140-docx.w3mi.data.docx
+++ b/src/demo/zxxt_demo_140-docx.w3mi.data.docx
@@ -308,31 +308,7 @@
           </w:tcPr>
           <w:p>
             <w:r>
-              <w:t>{R-BL2;type=</w:t>
-            </w:r>
-            <w:proofErr w:type="spellStart"/>
-            <w:r>
-              <w:t>block;cond</w:t>
-            </w:r>
-            <w:proofErr w:type="spellEnd"/>
-            <w:r>
-              <w:t>=</w:t>
-            </w:r>
-            <w:proofErr w:type="spellStart"/>
-            <w:r>
-              <w:t>strlen</w:t>
-            </w:r>
-            <w:proofErr w:type="spellEnd"/>
-            <w:r>
-              <w:t xml:space="preserve">( value-TITLE ) </w:t>
-            </w:r>
-            <w:proofErr w:type="spellStart"/>
-            <w:r>
-              <w:t>gt</w:t>
-            </w:r>
-            <w:proofErr w:type="spellEnd"/>
-            <w:r>
-              <w:t xml:space="preserve"> 0}</w:t>
+              <w:t>{R-BL2;=strlen( v-TITLE ) gt 0}</w:t>
             </w:r>
             <w:r>
               <w:t xml:space="preserve"> Bottom</w:t>
@@ -365,31 +341,7 @@
           </w:tcPr>
           <w:p>
             <w:r>
-              <w:t>{R-BL3;type=</w:t>
-            </w:r>
-            <w:proofErr w:type="spellStart"/>
-            <w:r>
-              <w:t>block;cond</w:t>
-            </w:r>
-            <w:proofErr w:type="spellEnd"/>
-            <w:r>
-              <w:t>=</w:t>
-            </w:r>
-            <w:proofErr w:type="spellStart"/>
-            <w:r>
-              <w:t>strlen</w:t>
-            </w:r>
-            <w:proofErr w:type="spellEnd"/>
-            <w:r>
-              <w:t xml:space="preserve">( value-TITLE ) </w:t>
-            </w:r>
-            <w:proofErr w:type="spellStart"/>
-            <w:r>
-              <w:t>eq</w:t>
-            </w:r>
-            <w:proofErr w:type="spellEnd"/>
-            <w:r>
-              <w:t xml:space="preserve"> -1}</w:t>
+              <w:t>{R-BL3;=strlen( v-TITLE ) eq -1}</w:t>
             </w:r>
           </w:p>
         </w:tc>

</xml_diff>